<commit_message>
2018-02-07 devBranch -Updated the schemas_documentation with the schema for advertisements
</commit_message>
<xml_diff>
--- a/project/umbuy/web/documentation/schemas_documentation.docx
+++ b/project/umbuy/web/documentation/schemas_documentation.docx
@@ -79,7 +79,7 @@
           <w:sz w:val="24"/>
           <w:szCs w:val="24"/>
         </w:rPr>
-        <w:t>Users</w:t>
+        <w:t>advertisements</w:t>
       </w:r>
     </w:p>
     <w:tbl>
@@ -215,7 +215,7 @@
                 <w:sz w:val="24"/>
                 <w:szCs w:val="24"/>
               </w:rPr>
-              <w:t>userId</w:t>
+              <w:t>advertisementId</w:t>
             </w:r>
             <w:proofErr w:type="spellEnd"/>
           </w:p>
@@ -333,23 +333,37 @@
               </w:rPr>
               <w:t xml:space="preserve">The </w:t>
             </w:r>
-            <w:proofErr w:type="spellStart"/>
-            <w:r>
-              <w:rPr>
-                <w:rFonts w:ascii="Arial" w:hAnsi="Arial" w:cs="Arial"/>
-                <w:sz w:val="24"/>
-                <w:szCs w:val="24"/>
-              </w:rPr>
-              <w:t>userId</w:t>
-            </w:r>
-            <w:proofErr w:type="spellEnd"/>
-            <w:r>
-              <w:rPr>
-                <w:rFonts w:ascii="Arial" w:hAnsi="Arial" w:cs="Arial"/>
-                <w:sz w:val="24"/>
-                <w:szCs w:val="24"/>
-              </w:rPr>
-              <w:t xml:space="preserve"> of the user.</w:t>
+            <w:r>
+              <w:rPr>
+                <w:rFonts w:ascii="Arial" w:hAnsi="Arial" w:cs="Arial"/>
+                <w:sz w:val="24"/>
+                <w:szCs w:val="24"/>
+              </w:rPr>
+              <w:t>advertisement id</w:t>
+            </w:r>
+            <w:r>
+              <w:rPr>
+                <w:rFonts w:ascii="Arial" w:hAnsi="Arial" w:cs="Arial"/>
+                <w:sz w:val="24"/>
+                <w:szCs w:val="24"/>
+              </w:rPr>
+              <w:t xml:space="preserve"> of the </w:t>
+            </w:r>
+            <w:r>
+              <w:rPr>
+                <w:rFonts w:ascii="Arial" w:hAnsi="Arial" w:cs="Arial"/>
+                <w:sz w:val="24"/>
+                <w:szCs w:val="24"/>
+              </w:rPr>
+              <w:t>advertisement</w:t>
+            </w:r>
+            <w:r>
+              <w:rPr>
+                <w:rFonts w:ascii="Arial" w:hAnsi="Arial" w:cs="Arial"/>
+                <w:sz w:val="24"/>
+                <w:szCs w:val="24"/>
+              </w:rPr>
+              <w:t>.</w:t>
             </w:r>
           </w:p>
         </w:tc>
@@ -375,7 +389,7 @@
                 <w:sz w:val="24"/>
                 <w:szCs w:val="24"/>
               </w:rPr>
-              <w:t>firstName</w:t>
+              <w:t>userId</w:t>
             </w:r>
             <w:proofErr w:type="spellEnd"/>
           </w:p>
@@ -399,6 +413,24 @@
                 <w:sz w:val="24"/>
                 <w:szCs w:val="24"/>
               </w:rPr>
+              <w:t>Foreign Key</w:t>
+            </w:r>
+          </w:p>
+          <w:p>
+            <w:pPr>
+              <w:cnfStyle w:val="000000000000" w:firstRow="0" w:lastRow="0" w:firstColumn="0" w:lastColumn="0" w:oddVBand="0" w:evenVBand="0" w:oddHBand="0" w:evenHBand="0" w:firstRowFirstColumn="0" w:firstRowLastColumn="0" w:lastRowFirstColumn="0" w:lastRowLastColumn="0"/>
+              <w:rPr>
+                <w:rFonts w:ascii="Arial" w:hAnsi="Arial" w:cs="Arial"/>
+                <w:sz w:val="24"/>
+                <w:szCs w:val="24"/>
+              </w:rPr>
+            </w:pPr>
+            <w:r>
+              <w:rPr>
+                <w:rFonts w:ascii="Arial" w:hAnsi="Arial" w:cs="Arial"/>
+                <w:sz w:val="24"/>
+                <w:szCs w:val="24"/>
+              </w:rPr>
               <w:t>Not Null</w:t>
             </w:r>
           </w:p>
@@ -416,13 +448,23 @@
                 <w:szCs w:val="24"/>
               </w:rPr>
             </w:pPr>
-            <w:r>
-              <w:rPr>
-                <w:rFonts w:ascii="Arial" w:hAnsi="Arial" w:cs="Arial"/>
-                <w:sz w:val="24"/>
-                <w:szCs w:val="24"/>
-              </w:rPr>
-              <w:t>Varchar (50)</w:t>
+            <w:proofErr w:type="spellStart"/>
+            <w:r>
+              <w:rPr>
+                <w:rFonts w:ascii="Arial" w:hAnsi="Arial" w:cs="Arial"/>
+                <w:sz w:val="24"/>
+                <w:szCs w:val="24"/>
+              </w:rPr>
+              <w:t>Int</w:t>
+            </w:r>
+            <w:proofErr w:type="spellEnd"/>
+            <w:r>
+              <w:rPr>
+                <w:rFonts w:ascii="Arial" w:hAnsi="Arial" w:cs="Arial"/>
+                <w:sz w:val="24"/>
+                <w:szCs w:val="24"/>
+              </w:rPr>
+              <w:t xml:space="preserve"> (11)</w:t>
             </w:r>
           </w:p>
         </w:tc>
@@ -445,7 +487,25 @@
                 <w:sz w:val="24"/>
                 <w:szCs w:val="24"/>
               </w:rPr>
-              <w:t>The first name of the user.</w:t>
+              <w:t xml:space="preserve">A foreign key to the users table. The </w:t>
+            </w:r>
+            <w:proofErr w:type="spellStart"/>
+            <w:r>
+              <w:rPr>
+                <w:rFonts w:ascii="Arial" w:hAnsi="Arial" w:cs="Arial"/>
+                <w:sz w:val="24"/>
+                <w:szCs w:val="24"/>
+              </w:rPr>
+              <w:t>userId</w:t>
+            </w:r>
+            <w:proofErr w:type="spellEnd"/>
+            <w:r>
+              <w:rPr>
+                <w:rFonts w:ascii="Arial" w:hAnsi="Arial" w:cs="Arial"/>
+                <w:sz w:val="24"/>
+                <w:szCs w:val="24"/>
+              </w:rPr>
+              <w:t xml:space="preserve"> of the users table.</w:t>
             </w:r>
           </w:p>
         </w:tc>
@@ -467,16 +527,14 @@
                 <w:szCs w:val="24"/>
               </w:rPr>
             </w:pPr>
-            <w:proofErr w:type="spellStart"/>
-            <w:r>
-              <w:rPr>
-                <w:rFonts w:ascii="Arial" w:hAnsi="Arial" w:cs="Arial"/>
-                <w:sz w:val="24"/>
-                <w:szCs w:val="24"/>
-              </w:rPr>
-              <w:t>lastName</w:t>
-            </w:r>
-            <w:proofErr w:type="spellEnd"/>
+            <w:r>
+              <w:rPr>
+                <w:rFonts w:ascii="Arial" w:hAnsi="Arial" w:cs="Arial"/>
+                <w:sz w:val="24"/>
+                <w:szCs w:val="24"/>
+              </w:rPr>
+              <w:t>title</w:t>
+            </w:r>
           </w:p>
         </w:tc>
         <w:tc>
@@ -544,7 +602,15 @@
                 <w:sz w:val="24"/>
                 <w:szCs w:val="24"/>
               </w:rPr>
-              <w:t>The last name of the user.</w:t>
+              <w:t xml:space="preserve">The </w:t>
+            </w:r>
+            <w:r>
+              <w:rPr>
+                <w:rFonts w:ascii="Arial" w:hAnsi="Arial" w:cs="Arial"/>
+                <w:sz w:val="24"/>
+                <w:szCs w:val="24"/>
+              </w:rPr>
+              <w:t>title of the advertisement.</w:t>
             </w:r>
           </w:p>
         </w:tc>
@@ -563,16 +629,14 @@
                 <w:szCs w:val="24"/>
               </w:rPr>
             </w:pPr>
-            <w:proofErr w:type="spellStart"/>
-            <w:r>
-              <w:rPr>
-                <w:rFonts w:ascii="Arial" w:hAnsi="Arial" w:cs="Arial"/>
-                <w:sz w:val="24"/>
-                <w:szCs w:val="24"/>
-              </w:rPr>
-              <w:t>umEmail</w:t>
-            </w:r>
-            <w:proofErr w:type="spellEnd"/>
+            <w:r>
+              <w:rPr>
+                <w:rFonts w:ascii="Arial" w:hAnsi="Arial" w:cs="Arial"/>
+                <w:sz w:val="24"/>
+                <w:szCs w:val="24"/>
+              </w:rPr>
+              <w:t>description</w:t>
+            </w:r>
           </w:p>
         </w:tc>
         <w:tc>
@@ -594,9 +658,14 @@
                 <w:sz w:val="24"/>
                 <w:szCs w:val="24"/>
               </w:rPr>
-              <w:t>Unique</w:t>
-            </w:r>
-          </w:p>
+              <w:t>Not Null</w:t>
+            </w:r>
+          </w:p>
+        </w:tc>
+        <w:tc>
+          <w:tcPr>
+            <w:tcW w:w="2316" w:type="dxa"/>
+          </w:tcPr>
           <w:p>
             <w:pPr>
               <w:cnfStyle w:val="000000000000" w:firstRow="0" w:lastRow="0" w:firstColumn="0" w:lastColumn="0" w:oddVBand="0" w:evenVBand="0" w:oddHBand="0" w:evenHBand="0" w:firstRowFirstColumn="0" w:firstRowLastColumn="0" w:lastRowFirstColumn="0" w:lastRowLastColumn="0"/>
@@ -612,13 +681,29 @@
                 <w:sz w:val="24"/>
                 <w:szCs w:val="24"/>
               </w:rPr>
-              <w:t>Not Null</w:t>
-            </w:r>
-          </w:p>
-        </w:tc>
-        <w:tc>
-          <w:tcPr>
-            <w:tcW w:w="2316" w:type="dxa"/>
+              <w:t>Varchar (</w:t>
+            </w:r>
+            <w:r>
+              <w:rPr>
+                <w:rFonts w:ascii="Arial" w:hAnsi="Arial" w:cs="Arial"/>
+                <w:sz w:val="24"/>
+                <w:szCs w:val="24"/>
+              </w:rPr>
+              <w:t>7</w:t>
+            </w:r>
+            <w:r>
+              <w:rPr>
+                <w:rFonts w:ascii="Arial" w:hAnsi="Arial" w:cs="Arial"/>
+                <w:sz w:val="24"/>
+                <w:szCs w:val="24"/>
+              </w:rPr>
+              <w:t>50)</w:t>
+            </w:r>
+          </w:p>
+        </w:tc>
+        <w:tc>
+          <w:tcPr>
+            <w:tcW w:w="2622" w:type="dxa"/>
           </w:tcPr>
           <w:p>
             <w:pPr>
@@ -635,30 +720,15 @@
                 <w:sz w:val="24"/>
                 <w:szCs w:val="24"/>
               </w:rPr>
-              <w:t>Varchar (50)</w:t>
-            </w:r>
-          </w:p>
-        </w:tc>
-        <w:tc>
-          <w:tcPr>
-            <w:tcW w:w="2622" w:type="dxa"/>
-          </w:tcPr>
-          <w:p>
-            <w:pPr>
-              <w:cnfStyle w:val="000000000000" w:firstRow="0" w:lastRow="0" w:firstColumn="0" w:lastColumn="0" w:oddVBand="0" w:evenVBand="0" w:oddHBand="0" w:evenHBand="0" w:firstRowFirstColumn="0" w:firstRowLastColumn="0" w:lastRowFirstColumn="0" w:lastRowLastColumn="0"/>
-              <w:rPr>
-                <w:rFonts w:ascii="Arial" w:hAnsi="Arial" w:cs="Arial"/>
-                <w:sz w:val="24"/>
-                <w:szCs w:val="24"/>
-              </w:rPr>
-            </w:pPr>
-            <w:r>
-              <w:rPr>
-                <w:rFonts w:ascii="Arial" w:hAnsi="Arial" w:cs="Arial"/>
-                <w:sz w:val="24"/>
-                <w:szCs w:val="24"/>
-              </w:rPr>
-              <w:t>The University of Manitoba email address of the user.</w:t>
+              <w:t xml:space="preserve">The </w:t>
+            </w:r>
+            <w:r>
+              <w:rPr>
+                <w:rFonts w:ascii="Arial" w:hAnsi="Arial" w:cs="Arial"/>
+                <w:sz w:val="24"/>
+                <w:szCs w:val="24"/>
+              </w:rPr>
+              <w:t>description of the advertisement.</w:t>
             </w:r>
           </w:p>
         </w:tc>
@@ -680,6 +750,124 @@
                 <w:szCs w:val="24"/>
               </w:rPr>
             </w:pPr>
+            <w:r>
+              <w:rPr>
+                <w:rFonts w:ascii="Arial" w:hAnsi="Arial" w:cs="Arial"/>
+                <w:sz w:val="24"/>
+                <w:szCs w:val="24"/>
+              </w:rPr>
+              <w:t>p</w:t>
+            </w:r>
+            <w:r>
+              <w:rPr>
+                <w:rFonts w:ascii="Arial" w:hAnsi="Arial" w:cs="Arial"/>
+                <w:sz w:val="24"/>
+                <w:szCs w:val="24"/>
+              </w:rPr>
+              <w:t>rice</w:t>
+            </w:r>
+          </w:p>
+        </w:tc>
+        <w:tc>
+          <w:tcPr>
+            <w:tcW w:w="1992" w:type="dxa"/>
+          </w:tcPr>
+          <w:p>
+            <w:pPr>
+              <w:cnfStyle w:val="000000100000" w:firstRow="0" w:lastRow="0" w:firstColumn="0" w:lastColumn="0" w:oddVBand="0" w:evenVBand="0" w:oddHBand="1" w:evenHBand="0" w:firstRowFirstColumn="0" w:firstRowLastColumn="0" w:lastRowFirstColumn="0" w:lastRowLastColumn="0"/>
+              <w:rPr>
+                <w:rFonts w:ascii="Arial" w:hAnsi="Arial" w:cs="Arial"/>
+                <w:sz w:val="24"/>
+                <w:szCs w:val="24"/>
+              </w:rPr>
+            </w:pPr>
+            <w:r>
+              <w:rPr>
+                <w:rFonts w:ascii="Arial" w:hAnsi="Arial" w:cs="Arial"/>
+                <w:sz w:val="24"/>
+                <w:szCs w:val="24"/>
+              </w:rPr>
+              <w:t>N</w:t>
+            </w:r>
+            <w:r>
+              <w:rPr>
+                <w:rFonts w:ascii="Arial" w:hAnsi="Arial" w:cs="Arial"/>
+                <w:sz w:val="24"/>
+                <w:szCs w:val="24"/>
+              </w:rPr>
+              <w:t>ot Null</w:t>
+            </w:r>
+          </w:p>
+        </w:tc>
+        <w:tc>
+          <w:tcPr>
+            <w:tcW w:w="2316" w:type="dxa"/>
+          </w:tcPr>
+          <w:p>
+            <w:pPr>
+              <w:cnfStyle w:val="000000100000" w:firstRow="0" w:lastRow="0" w:firstColumn="0" w:lastColumn="0" w:oddVBand="0" w:evenVBand="0" w:oddHBand="1" w:evenHBand="0" w:firstRowFirstColumn="0" w:firstRowLastColumn="0" w:lastRowFirstColumn="0" w:lastRowLastColumn="0"/>
+              <w:rPr>
+                <w:rFonts w:ascii="Arial" w:hAnsi="Arial" w:cs="Arial"/>
+                <w:sz w:val="24"/>
+                <w:szCs w:val="24"/>
+              </w:rPr>
+            </w:pPr>
+            <w:r>
+              <w:rPr>
+                <w:rFonts w:ascii="Arial" w:hAnsi="Arial" w:cs="Arial"/>
+                <w:sz w:val="24"/>
+                <w:szCs w:val="24"/>
+              </w:rPr>
+              <w:t>Double</w:t>
+            </w:r>
+          </w:p>
+        </w:tc>
+        <w:tc>
+          <w:tcPr>
+            <w:tcW w:w="2622" w:type="dxa"/>
+          </w:tcPr>
+          <w:p>
+            <w:pPr>
+              <w:cnfStyle w:val="000000100000" w:firstRow="0" w:lastRow="0" w:firstColumn="0" w:lastColumn="0" w:oddVBand="0" w:evenVBand="0" w:oddHBand="1" w:evenHBand="0" w:firstRowFirstColumn="0" w:firstRowLastColumn="0" w:lastRowFirstColumn="0" w:lastRowLastColumn="0"/>
+              <w:rPr>
+                <w:rFonts w:ascii="Arial" w:hAnsi="Arial" w:cs="Arial"/>
+                <w:sz w:val="24"/>
+                <w:szCs w:val="24"/>
+              </w:rPr>
+            </w:pPr>
+            <w:r>
+              <w:rPr>
+                <w:rFonts w:ascii="Arial" w:hAnsi="Arial" w:cs="Arial"/>
+                <w:sz w:val="24"/>
+                <w:szCs w:val="24"/>
+              </w:rPr>
+              <w:t xml:space="preserve">The </w:t>
+            </w:r>
+            <w:r>
+              <w:rPr>
+                <w:rFonts w:ascii="Arial" w:hAnsi="Arial" w:cs="Arial"/>
+                <w:sz w:val="24"/>
+                <w:szCs w:val="24"/>
+              </w:rPr>
+              <w:t>price of the product in the advertisement.</w:t>
+            </w:r>
+          </w:p>
+        </w:tc>
+      </w:tr>
+      <w:tr>
+        <w:tc>
+          <w:tcPr>
+            <w:cnfStyle w:val="001000000000" w:firstRow="0" w:lastRow="0" w:firstColumn="1" w:lastColumn="0" w:oddVBand="0" w:evenVBand="0" w:oddHBand="0" w:evenHBand="0" w:firstRowFirstColumn="0" w:firstRowLastColumn="0" w:lastRowFirstColumn="0" w:lastRowLastColumn="0"/>
+            <w:tcW w:w="2420" w:type="dxa"/>
+          </w:tcPr>
+          <w:p>
+            <w:pPr>
+              <w:rPr>
+                <w:rFonts w:ascii="Arial" w:hAnsi="Arial" w:cs="Arial"/>
+                <w:sz w:val="24"/>
+                <w:szCs w:val="24"/>
+              </w:rPr>
+            </w:pPr>
             <w:proofErr w:type="spellStart"/>
             <w:r>
               <w:rPr>
@@ -687,7 +875,7 @@
                 <w:sz w:val="24"/>
                 <w:szCs w:val="24"/>
               </w:rPr>
-              <w:t>phoneNumber</w:t>
+              <w:t>created_on</w:t>
             </w:r>
             <w:proofErr w:type="spellEnd"/>
           </w:p>
@@ -698,6 +886,105 @@
           </w:tcPr>
           <w:p>
             <w:pPr>
+              <w:cnfStyle w:val="000000000000" w:firstRow="0" w:lastRow="0" w:firstColumn="0" w:lastColumn="0" w:oddVBand="0" w:evenVBand="0" w:oddHBand="0" w:evenHBand="0" w:firstRowFirstColumn="0" w:firstRowLastColumn="0" w:lastRowFirstColumn="0" w:lastRowLastColumn="0"/>
+              <w:rPr>
+                <w:rFonts w:ascii="Arial" w:hAnsi="Arial" w:cs="Arial"/>
+                <w:sz w:val="24"/>
+                <w:szCs w:val="24"/>
+              </w:rPr>
+            </w:pPr>
+            <w:r>
+              <w:rPr>
+                <w:rFonts w:ascii="Arial" w:hAnsi="Arial" w:cs="Arial"/>
+                <w:sz w:val="24"/>
+                <w:szCs w:val="24"/>
+              </w:rPr>
+              <w:t>Not Null</w:t>
+            </w:r>
+          </w:p>
+        </w:tc>
+        <w:tc>
+          <w:tcPr>
+            <w:tcW w:w="2316" w:type="dxa"/>
+          </w:tcPr>
+          <w:p>
+            <w:pPr>
+              <w:cnfStyle w:val="000000000000" w:firstRow="0" w:lastRow="0" w:firstColumn="0" w:lastColumn="0" w:oddVBand="0" w:evenVBand="0" w:oddHBand="0" w:evenHBand="0" w:firstRowFirstColumn="0" w:firstRowLastColumn="0" w:lastRowFirstColumn="0" w:lastRowLastColumn="0"/>
+              <w:rPr>
+                <w:rFonts w:ascii="Arial" w:hAnsi="Arial" w:cs="Arial"/>
+                <w:sz w:val="24"/>
+                <w:szCs w:val="24"/>
+              </w:rPr>
+            </w:pPr>
+            <w:r>
+              <w:rPr>
+                <w:rFonts w:ascii="Arial" w:hAnsi="Arial" w:cs="Arial"/>
+                <w:sz w:val="24"/>
+                <w:szCs w:val="24"/>
+              </w:rPr>
+              <w:t>Date</w:t>
+            </w:r>
+          </w:p>
+        </w:tc>
+        <w:tc>
+          <w:tcPr>
+            <w:tcW w:w="2622" w:type="dxa"/>
+          </w:tcPr>
+          <w:p>
+            <w:pPr>
+              <w:cnfStyle w:val="000000000000" w:firstRow="0" w:lastRow="0" w:firstColumn="0" w:lastColumn="0" w:oddVBand="0" w:evenVBand="0" w:oddHBand="0" w:evenHBand="0" w:firstRowFirstColumn="0" w:firstRowLastColumn="0" w:lastRowFirstColumn="0" w:lastRowLastColumn="0"/>
+              <w:rPr>
+                <w:rFonts w:ascii="Arial" w:hAnsi="Arial" w:cs="Arial"/>
+                <w:sz w:val="24"/>
+                <w:szCs w:val="24"/>
+              </w:rPr>
+            </w:pPr>
+            <w:r>
+              <w:rPr>
+                <w:rFonts w:ascii="Arial" w:hAnsi="Arial" w:cs="Arial"/>
+                <w:sz w:val="24"/>
+                <w:szCs w:val="24"/>
+              </w:rPr>
+              <w:t>The date the advertisement was created on.</w:t>
+            </w:r>
+          </w:p>
+        </w:tc>
+      </w:tr>
+      <w:tr>
+        <w:trPr>
+          <w:cnfStyle w:val="000000100000" w:firstRow="0" w:lastRow="0" w:firstColumn="0" w:lastColumn="0" w:oddVBand="0" w:evenVBand="0" w:oddHBand="1" w:evenHBand="0" w:firstRowFirstColumn="0" w:firstRowLastColumn="0" w:lastRowFirstColumn="0" w:lastRowLastColumn="0"/>
+        </w:trPr>
+        <w:tc>
+          <w:tcPr>
+            <w:cnfStyle w:val="001000000000" w:firstRow="0" w:lastRow="0" w:firstColumn="1" w:lastColumn="0" w:oddVBand="0" w:evenVBand="0" w:oddHBand="0" w:evenHBand="0" w:firstRowFirstColumn="0" w:firstRowLastColumn="0" w:lastRowFirstColumn="0" w:lastRowLastColumn="0"/>
+            <w:tcW w:w="2420" w:type="dxa"/>
+          </w:tcPr>
+          <w:p>
+            <w:pPr>
+              <w:rPr>
+                <w:rFonts w:ascii="Arial" w:hAnsi="Arial" w:cs="Arial"/>
+                <w:sz w:val="24"/>
+                <w:szCs w:val="24"/>
+              </w:rPr>
+            </w:pPr>
+            <w:proofErr w:type="spellStart"/>
+            <w:r>
+              <w:rPr>
+                <w:rFonts w:ascii="Arial" w:hAnsi="Arial" w:cs="Arial"/>
+                <w:sz w:val="24"/>
+                <w:szCs w:val="24"/>
+              </w:rPr>
+              <w:t>last_updated</w:t>
+            </w:r>
+            <w:proofErr w:type="spellEnd"/>
+          </w:p>
+        </w:tc>
+        <w:tc>
+          <w:tcPr>
+            <w:tcW w:w="1992" w:type="dxa"/>
+          </w:tcPr>
+          <w:p>
+            <w:pPr>
               <w:cnfStyle w:val="000000100000" w:firstRow="0" w:lastRow="0" w:firstColumn="0" w:lastColumn="0" w:oddVBand="0" w:evenVBand="0" w:oddHBand="1" w:evenHBand="0" w:firstRowFirstColumn="0" w:firstRowLastColumn="0" w:lastRowFirstColumn="0" w:lastRowLastColumn="0"/>
               <w:rPr>
                 <w:rFonts w:ascii="Arial" w:hAnsi="Arial" w:cs="Arial"/>
@@ -711,6 +998,102 @@
                 <w:sz w:val="24"/>
                 <w:szCs w:val="24"/>
               </w:rPr>
+              <w:t>Not Null</w:t>
+            </w:r>
+          </w:p>
+        </w:tc>
+        <w:tc>
+          <w:tcPr>
+            <w:tcW w:w="2316" w:type="dxa"/>
+          </w:tcPr>
+          <w:p>
+            <w:pPr>
+              <w:cnfStyle w:val="000000100000" w:firstRow="0" w:lastRow="0" w:firstColumn="0" w:lastColumn="0" w:oddVBand="0" w:evenVBand="0" w:oddHBand="1" w:evenHBand="0" w:firstRowFirstColumn="0" w:firstRowLastColumn="0" w:lastRowFirstColumn="0" w:lastRowLastColumn="0"/>
+              <w:rPr>
+                <w:rFonts w:ascii="Arial" w:hAnsi="Arial" w:cs="Arial"/>
+                <w:sz w:val="24"/>
+                <w:szCs w:val="24"/>
+              </w:rPr>
+            </w:pPr>
+            <w:r>
+              <w:rPr>
+                <w:rFonts w:ascii="Arial" w:hAnsi="Arial" w:cs="Arial"/>
+                <w:sz w:val="24"/>
+                <w:szCs w:val="24"/>
+              </w:rPr>
+              <w:t>Date</w:t>
+            </w:r>
+          </w:p>
+        </w:tc>
+        <w:tc>
+          <w:tcPr>
+            <w:tcW w:w="2622" w:type="dxa"/>
+          </w:tcPr>
+          <w:p>
+            <w:pPr>
+              <w:cnfStyle w:val="000000100000" w:firstRow="0" w:lastRow="0" w:firstColumn="0" w:lastColumn="0" w:oddVBand="0" w:evenVBand="0" w:oddHBand="1" w:evenHBand="0" w:firstRowFirstColumn="0" w:firstRowLastColumn="0" w:lastRowFirstColumn="0" w:lastRowLastColumn="0"/>
+              <w:rPr>
+                <w:rFonts w:ascii="Arial" w:hAnsi="Arial" w:cs="Arial"/>
+                <w:sz w:val="24"/>
+                <w:szCs w:val="24"/>
+              </w:rPr>
+            </w:pPr>
+            <w:r>
+              <w:rPr>
+                <w:rFonts w:ascii="Arial" w:hAnsi="Arial" w:cs="Arial"/>
+                <w:sz w:val="24"/>
+                <w:szCs w:val="24"/>
+              </w:rPr>
+              <w:t>The date that the advertisement was last modified/updated.</w:t>
+            </w:r>
+          </w:p>
+        </w:tc>
+      </w:tr>
+      <w:tr>
+        <w:tc>
+          <w:tcPr>
+            <w:cnfStyle w:val="001000000000" w:firstRow="0" w:lastRow="0" w:firstColumn="1" w:lastColumn="0" w:oddVBand="0" w:evenVBand="0" w:oddHBand="0" w:evenHBand="0" w:firstRowFirstColumn="0" w:firstRowLastColumn="0" w:lastRowFirstColumn="0" w:lastRowLastColumn="0"/>
+            <w:tcW w:w="2420" w:type="dxa"/>
+          </w:tcPr>
+          <w:p>
+            <w:pPr>
+              <w:rPr>
+                <w:rFonts w:ascii="Arial" w:hAnsi="Arial" w:cs="Arial"/>
+                <w:sz w:val="24"/>
+                <w:szCs w:val="24"/>
+              </w:rPr>
+            </w:pPr>
+            <w:proofErr w:type="spellStart"/>
+            <w:r>
+              <w:rPr>
+                <w:rFonts w:ascii="Arial" w:hAnsi="Arial" w:cs="Arial"/>
+                <w:sz w:val="24"/>
+                <w:szCs w:val="24"/>
+              </w:rPr>
+              <w:t>deleted_on</w:t>
+            </w:r>
+            <w:proofErr w:type="spellEnd"/>
+          </w:p>
+        </w:tc>
+        <w:tc>
+          <w:tcPr>
+            <w:tcW w:w="1992" w:type="dxa"/>
+          </w:tcPr>
+          <w:p>
+            <w:pPr>
+              <w:cnfStyle w:val="000000000000" w:firstRow="0" w:lastRow="0" w:firstColumn="0" w:lastColumn="0" w:oddVBand="0" w:evenVBand="0" w:oddHBand="0" w:evenHBand="0" w:firstRowFirstColumn="0" w:firstRowLastColumn="0" w:lastRowFirstColumn="0" w:lastRowLastColumn="0"/>
+              <w:rPr>
+                <w:rFonts w:ascii="Arial" w:hAnsi="Arial" w:cs="Arial"/>
+                <w:sz w:val="24"/>
+                <w:szCs w:val="24"/>
+              </w:rPr>
+            </w:pPr>
+            <w:r>
+              <w:rPr>
+                <w:rFonts w:ascii="Arial" w:hAnsi="Arial" w:cs="Arial"/>
+                <w:sz w:val="24"/>
+                <w:szCs w:val="24"/>
+              </w:rPr>
               <w:t>Nullable</w:t>
             </w:r>
           </w:p>
@@ -721,6 +1104,98 @@
           </w:tcPr>
           <w:p>
             <w:pPr>
+              <w:cnfStyle w:val="000000000000" w:firstRow="0" w:lastRow="0" w:firstColumn="0" w:lastColumn="0" w:oddVBand="0" w:evenVBand="0" w:oddHBand="0" w:evenHBand="0" w:firstRowFirstColumn="0" w:firstRowLastColumn="0" w:lastRowFirstColumn="0" w:lastRowLastColumn="0"/>
+              <w:rPr>
+                <w:rFonts w:ascii="Arial" w:hAnsi="Arial" w:cs="Arial"/>
+                <w:sz w:val="24"/>
+                <w:szCs w:val="24"/>
+              </w:rPr>
+            </w:pPr>
+            <w:r>
+              <w:rPr>
+                <w:rFonts w:ascii="Arial" w:hAnsi="Arial" w:cs="Arial"/>
+                <w:sz w:val="24"/>
+                <w:szCs w:val="24"/>
+              </w:rPr>
+              <w:t>Date</w:t>
+            </w:r>
+          </w:p>
+        </w:tc>
+        <w:tc>
+          <w:tcPr>
+            <w:tcW w:w="2622" w:type="dxa"/>
+          </w:tcPr>
+          <w:p>
+            <w:pPr>
+              <w:cnfStyle w:val="000000000000" w:firstRow="0" w:lastRow="0" w:firstColumn="0" w:lastColumn="0" w:oddVBand="0" w:evenVBand="0" w:oddHBand="0" w:evenHBand="0" w:firstRowFirstColumn="0" w:firstRowLastColumn="0" w:lastRowFirstColumn="0" w:lastRowLastColumn="0"/>
+              <w:rPr>
+                <w:rFonts w:ascii="Arial" w:hAnsi="Arial" w:cs="Arial"/>
+                <w:sz w:val="24"/>
+                <w:szCs w:val="24"/>
+              </w:rPr>
+            </w:pPr>
+            <w:r>
+              <w:rPr>
+                <w:rFonts w:ascii="Arial" w:hAnsi="Arial" w:cs="Arial"/>
+                <w:sz w:val="24"/>
+                <w:szCs w:val="24"/>
+              </w:rPr>
+              <w:t xml:space="preserve">The date that the advertisement was removed/deleted. It can be null because if the advertisement was just created, it will not </w:t>
+            </w:r>
+            <w:r>
+              <w:rPr>
+                <w:rFonts w:ascii="Arial" w:hAnsi="Arial" w:cs="Arial"/>
+                <w:sz w:val="24"/>
+                <w:szCs w:val="24"/>
+              </w:rPr>
+              <w:t>have been removed</w:t>
+            </w:r>
+            <w:r>
+              <w:rPr>
+                <w:rFonts w:ascii="Arial" w:hAnsi="Arial" w:cs="Arial"/>
+                <w:sz w:val="24"/>
+                <w:szCs w:val="24"/>
+              </w:rPr>
+              <w:t xml:space="preserve"> already.</w:t>
+            </w:r>
+          </w:p>
+        </w:tc>
+      </w:tr>
+      <w:tr>
+        <w:trPr>
+          <w:cnfStyle w:val="000000100000" w:firstRow="0" w:lastRow="0" w:firstColumn="0" w:lastColumn="0" w:oddVBand="0" w:evenVBand="0" w:oddHBand="1" w:evenHBand="0" w:firstRowFirstColumn="0" w:firstRowLastColumn="0" w:lastRowFirstColumn="0" w:lastRowLastColumn="0"/>
+        </w:trPr>
+        <w:tc>
+          <w:tcPr>
+            <w:cnfStyle w:val="001000000000" w:firstRow="0" w:lastRow="0" w:firstColumn="1" w:lastColumn="0" w:oddVBand="0" w:evenVBand="0" w:oddHBand="0" w:evenHBand="0" w:firstRowFirstColumn="0" w:firstRowLastColumn="0" w:lastRowFirstColumn="0" w:lastRowLastColumn="0"/>
+            <w:tcW w:w="2420" w:type="dxa"/>
+          </w:tcPr>
+          <w:p>
+            <w:pPr>
+              <w:rPr>
+                <w:rFonts w:ascii="Arial" w:hAnsi="Arial" w:cs="Arial"/>
+                <w:sz w:val="24"/>
+                <w:szCs w:val="24"/>
+              </w:rPr>
+            </w:pPr>
+            <w:proofErr w:type="spellStart"/>
+            <w:r>
+              <w:rPr>
+                <w:rFonts w:ascii="Arial" w:hAnsi="Arial" w:cs="Arial"/>
+                <w:sz w:val="24"/>
+                <w:szCs w:val="24"/>
+              </w:rPr>
+              <w:t>imageUrl</w:t>
+            </w:r>
+            <w:proofErr w:type="spellEnd"/>
+          </w:p>
+        </w:tc>
+        <w:tc>
+          <w:tcPr>
+            <w:tcW w:w="1992" w:type="dxa"/>
+          </w:tcPr>
+          <w:p>
+            <w:pPr>
               <w:cnfStyle w:val="000000100000" w:firstRow="0" w:lastRow="0" w:firstColumn="0" w:lastColumn="0" w:oddVBand="0" w:evenVBand="0" w:oddHBand="1" w:evenHBand="0" w:firstRowFirstColumn="0" w:firstRowLastColumn="0" w:lastRowFirstColumn="0" w:lastRowLastColumn="0"/>
               <w:rPr>
                 <w:rFonts w:ascii="Arial" w:hAnsi="Arial" w:cs="Arial"/>
@@ -734,7 +1209,46 @@
                 <w:sz w:val="24"/>
                 <w:szCs w:val="24"/>
               </w:rPr>
-              <w:t>Varchar (50)</w:t>
+              <w:t>Not Null</w:t>
+            </w:r>
+          </w:p>
+        </w:tc>
+        <w:tc>
+          <w:tcPr>
+            <w:tcW w:w="2316" w:type="dxa"/>
+          </w:tcPr>
+          <w:p>
+            <w:pPr>
+              <w:cnfStyle w:val="000000100000" w:firstRow="0" w:lastRow="0" w:firstColumn="0" w:lastColumn="0" w:oddVBand="0" w:evenVBand="0" w:oddHBand="1" w:evenHBand="0" w:firstRowFirstColumn="0" w:firstRowLastColumn="0" w:lastRowFirstColumn="0" w:lastRowLastColumn="0"/>
+              <w:rPr>
+                <w:rFonts w:ascii="Arial" w:hAnsi="Arial" w:cs="Arial"/>
+                <w:sz w:val="24"/>
+                <w:szCs w:val="24"/>
+              </w:rPr>
+            </w:pPr>
+            <w:r>
+              <w:rPr>
+                <w:rFonts w:ascii="Arial" w:hAnsi="Arial" w:cs="Arial"/>
+                <w:sz w:val="24"/>
+                <w:szCs w:val="24"/>
+              </w:rPr>
+              <w:t>Varchar (</w:t>
+            </w:r>
+            <w:r>
+              <w:rPr>
+                <w:rFonts w:ascii="Arial" w:hAnsi="Arial" w:cs="Arial"/>
+                <w:sz w:val="24"/>
+                <w:szCs w:val="24"/>
+              </w:rPr>
+              <w:t>10</w:t>
+            </w:r>
+            <w:r>
+              <w:rPr>
+                <w:rFonts w:ascii="Arial" w:hAnsi="Arial" w:cs="Arial"/>
+                <w:sz w:val="24"/>
+                <w:szCs w:val="24"/>
+              </w:rPr>
+              <w:t>0)</w:t>
             </w:r>
           </w:p>
         </w:tc>
@@ -757,7 +1271,135 @@
                 <w:sz w:val="24"/>
                 <w:szCs w:val="24"/>
               </w:rPr>
-              <w:t>The phone number of the user.</w:t>
+              <w:t xml:space="preserve">The </w:t>
+            </w:r>
+            <w:proofErr w:type="spellStart"/>
+            <w:r>
+              <w:rPr>
+                <w:rFonts w:ascii="Arial" w:hAnsi="Arial" w:cs="Arial"/>
+                <w:sz w:val="24"/>
+                <w:szCs w:val="24"/>
+              </w:rPr>
+              <w:t>url</w:t>
+            </w:r>
+            <w:proofErr w:type="spellEnd"/>
+            <w:r>
+              <w:rPr>
+                <w:rFonts w:ascii="Arial" w:hAnsi="Arial" w:cs="Arial"/>
+                <w:sz w:val="24"/>
+                <w:szCs w:val="24"/>
+              </w:rPr>
+              <w:t xml:space="preserve"> of the image of the product for the advertisement</w:t>
+            </w:r>
+          </w:p>
+        </w:tc>
+      </w:tr>
+      <w:tr>
+        <w:tc>
+          <w:tcPr>
+            <w:cnfStyle w:val="001000000000" w:firstRow="0" w:lastRow="0" w:firstColumn="1" w:lastColumn="0" w:oddVBand="0" w:evenVBand="0" w:oddHBand="0" w:evenHBand="0" w:firstRowFirstColumn="0" w:firstRowLastColumn="0" w:lastRowFirstColumn="0" w:lastRowLastColumn="0"/>
+            <w:tcW w:w="2420" w:type="dxa"/>
+          </w:tcPr>
+          <w:p>
+            <w:pPr>
+              <w:rPr>
+                <w:rFonts w:ascii="Arial" w:hAnsi="Arial" w:cs="Arial"/>
+                <w:sz w:val="24"/>
+                <w:szCs w:val="24"/>
+              </w:rPr>
+            </w:pPr>
+            <w:r>
+              <w:rPr>
+                <w:rFonts w:ascii="Arial" w:hAnsi="Arial" w:cs="Arial"/>
+                <w:sz w:val="24"/>
+                <w:szCs w:val="24"/>
+              </w:rPr>
+              <w:t>category</w:t>
+            </w:r>
+          </w:p>
+        </w:tc>
+        <w:tc>
+          <w:tcPr>
+            <w:tcW w:w="1992" w:type="dxa"/>
+          </w:tcPr>
+          <w:p>
+            <w:pPr>
+              <w:cnfStyle w:val="000000000000" w:firstRow="0" w:lastRow="0" w:firstColumn="0" w:lastColumn="0" w:oddVBand="0" w:evenVBand="0" w:oddHBand="0" w:evenHBand="0" w:firstRowFirstColumn="0" w:firstRowLastColumn="0" w:lastRowFirstColumn="0" w:lastRowLastColumn="0"/>
+              <w:rPr>
+                <w:rFonts w:ascii="Arial" w:hAnsi="Arial" w:cs="Arial"/>
+                <w:sz w:val="24"/>
+                <w:szCs w:val="24"/>
+              </w:rPr>
+            </w:pPr>
+            <w:r>
+              <w:rPr>
+                <w:rFonts w:ascii="Arial" w:hAnsi="Arial" w:cs="Arial"/>
+                <w:sz w:val="24"/>
+                <w:szCs w:val="24"/>
+              </w:rPr>
+              <w:t>Not Null</w:t>
+            </w:r>
+          </w:p>
+        </w:tc>
+        <w:tc>
+          <w:tcPr>
+            <w:tcW w:w="2316" w:type="dxa"/>
+          </w:tcPr>
+          <w:p>
+            <w:pPr>
+              <w:cnfStyle w:val="000000000000" w:firstRow="0" w:lastRow="0" w:firstColumn="0" w:lastColumn="0" w:oddVBand="0" w:evenVBand="0" w:oddHBand="0" w:evenHBand="0" w:firstRowFirstColumn="0" w:firstRowLastColumn="0" w:lastRowFirstColumn="0" w:lastRowLastColumn="0"/>
+              <w:rPr>
+                <w:rFonts w:ascii="Arial" w:hAnsi="Arial" w:cs="Arial"/>
+                <w:sz w:val="24"/>
+                <w:szCs w:val="24"/>
+              </w:rPr>
+            </w:pPr>
+            <w:r>
+              <w:rPr>
+                <w:rFonts w:ascii="Arial" w:hAnsi="Arial" w:cs="Arial"/>
+                <w:sz w:val="24"/>
+                <w:szCs w:val="24"/>
+              </w:rPr>
+              <w:t>Varchar (</w:t>
+            </w:r>
+            <w:r>
+              <w:rPr>
+                <w:rFonts w:ascii="Arial" w:hAnsi="Arial" w:cs="Arial"/>
+                <w:sz w:val="24"/>
+                <w:szCs w:val="24"/>
+              </w:rPr>
+              <w:t>5</w:t>
+            </w:r>
+            <w:r>
+              <w:rPr>
+                <w:rFonts w:ascii="Arial" w:hAnsi="Arial" w:cs="Arial"/>
+                <w:sz w:val="24"/>
+                <w:szCs w:val="24"/>
+              </w:rPr>
+              <w:t>0)</w:t>
+            </w:r>
+          </w:p>
+        </w:tc>
+        <w:tc>
+          <w:tcPr>
+            <w:tcW w:w="2622" w:type="dxa"/>
+          </w:tcPr>
+          <w:p>
+            <w:pPr>
+              <w:cnfStyle w:val="000000000000" w:firstRow="0" w:lastRow="0" w:firstColumn="0" w:lastColumn="0" w:oddVBand="0" w:evenVBand="0" w:oddHBand="0" w:evenHBand="0" w:firstRowFirstColumn="0" w:firstRowLastColumn="0" w:lastRowFirstColumn="0" w:lastRowLastColumn="0"/>
+              <w:rPr>
+                <w:rFonts w:ascii="Arial" w:hAnsi="Arial" w:cs="Arial"/>
+                <w:sz w:val="24"/>
+                <w:szCs w:val="24"/>
+              </w:rPr>
+            </w:pPr>
+            <w:r>
+              <w:rPr>
+                <w:rFonts w:ascii="Arial" w:hAnsi="Arial" w:cs="Arial"/>
+                <w:sz w:val="24"/>
+                <w:szCs w:val="24"/>
+              </w:rPr>
+              <w:t>The type/category of product that this advertisement is trying to sell.</w:t>
             </w:r>
             <w:bookmarkStart w:id="0" w:name="_GoBack"/>
             <w:bookmarkEnd w:id="0"/>
@@ -783,6 +1425,688 @@
         </w:rPr>
       </w:pPr>
     </w:p>
+    <w:p>
+      <w:pPr>
+        <w:rPr>
+          <w:rFonts w:ascii="Arial" w:hAnsi="Arial" w:cs="Arial"/>
+          <w:sz w:val="24"/>
+          <w:szCs w:val="24"/>
+        </w:rPr>
+      </w:pPr>
+      <w:r>
+        <w:rPr>
+          <w:rFonts w:ascii="Arial" w:hAnsi="Arial" w:cs="Arial"/>
+          <w:color w:val="FF0000"/>
+          <w:sz w:val="24"/>
+          <w:szCs w:val="24"/>
+        </w:rPr>
+        <w:lastRenderedPageBreak/>
+        <w:t>users</w:t>
+      </w:r>
+    </w:p>
+    <w:tbl>
+      <w:tblPr>
+        <w:tblStyle w:val="GridTable4-Accent5"/>
+        <w:tblW w:w="0" w:type="auto"/>
+        <w:tblLook w:val="04A0" w:firstRow="1" w:lastRow="0" w:firstColumn="1" w:lastColumn="0" w:noHBand="0" w:noVBand="1"/>
+      </w:tblPr>
+      <w:tblGrid>
+        <w:gridCol w:w="2420"/>
+        <w:gridCol w:w="1992"/>
+        <w:gridCol w:w="2316"/>
+        <w:gridCol w:w="2622"/>
+      </w:tblGrid>
+      <w:tr>
+        <w:trPr>
+          <w:cnfStyle w:val="100000000000" w:firstRow="1" w:lastRow="0" w:firstColumn="0" w:lastColumn="0" w:oddVBand="0" w:evenVBand="0" w:oddHBand="0" w:evenHBand="0" w:firstRowFirstColumn="0" w:firstRowLastColumn="0" w:lastRowFirstColumn="0" w:lastRowLastColumn="0"/>
+        </w:trPr>
+        <w:tc>
+          <w:tcPr>
+            <w:cnfStyle w:val="001000000000" w:firstRow="0" w:lastRow="0" w:firstColumn="1" w:lastColumn="0" w:oddVBand="0" w:evenVBand="0" w:oddHBand="0" w:evenHBand="0" w:firstRowFirstColumn="0" w:firstRowLastColumn="0" w:lastRowFirstColumn="0" w:lastRowLastColumn="0"/>
+            <w:tcW w:w="2420" w:type="dxa"/>
+          </w:tcPr>
+          <w:p>
+            <w:pPr>
+              <w:rPr>
+                <w:rFonts w:ascii="Arial" w:hAnsi="Arial" w:cs="Arial"/>
+                <w:sz w:val="24"/>
+                <w:szCs w:val="24"/>
+              </w:rPr>
+            </w:pPr>
+            <w:r>
+              <w:rPr>
+                <w:rFonts w:ascii="Arial" w:hAnsi="Arial" w:cs="Arial"/>
+                <w:sz w:val="24"/>
+                <w:szCs w:val="24"/>
+              </w:rPr>
+              <w:t>Field Name</w:t>
+            </w:r>
+          </w:p>
+        </w:tc>
+        <w:tc>
+          <w:tcPr>
+            <w:tcW w:w="1992" w:type="dxa"/>
+          </w:tcPr>
+          <w:p>
+            <w:pPr>
+              <w:cnfStyle w:val="100000000000" w:firstRow="1" w:lastRow="0" w:firstColumn="0" w:lastColumn="0" w:oddVBand="0" w:evenVBand="0" w:oddHBand="0" w:evenHBand="0" w:firstRowFirstColumn="0" w:firstRowLastColumn="0" w:lastRowFirstColumn="0" w:lastRowLastColumn="0"/>
+              <w:rPr>
+                <w:rFonts w:ascii="Arial" w:hAnsi="Arial" w:cs="Arial"/>
+                <w:sz w:val="24"/>
+                <w:szCs w:val="24"/>
+              </w:rPr>
+            </w:pPr>
+            <w:r>
+              <w:rPr>
+                <w:rFonts w:ascii="Arial" w:hAnsi="Arial" w:cs="Arial"/>
+                <w:sz w:val="24"/>
+                <w:szCs w:val="24"/>
+              </w:rPr>
+              <w:t>Characteristics</w:t>
+            </w:r>
+          </w:p>
+        </w:tc>
+        <w:tc>
+          <w:tcPr>
+            <w:tcW w:w="2316" w:type="dxa"/>
+          </w:tcPr>
+          <w:p>
+            <w:pPr>
+              <w:cnfStyle w:val="100000000000" w:firstRow="1" w:lastRow="0" w:firstColumn="0" w:lastColumn="0" w:oddVBand="0" w:evenVBand="0" w:oddHBand="0" w:evenHBand="0" w:firstRowFirstColumn="0" w:firstRowLastColumn="0" w:lastRowFirstColumn="0" w:lastRowLastColumn="0"/>
+              <w:rPr>
+                <w:rFonts w:ascii="Arial" w:hAnsi="Arial" w:cs="Arial"/>
+                <w:sz w:val="24"/>
+                <w:szCs w:val="24"/>
+              </w:rPr>
+            </w:pPr>
+            <w:r>
+              <w:rPr>
+                <w:rFonts w:ascii="Arial" w:hAnsi="Arial" w:cs="Arial"/>
+                <w:sz w:val="24"/>
+                <w:szCs w:val="24"/>
+              </w:rPr>
+              <w:t>Data type</w:t>
+            </w:r>
+          </w:p>
+        </w:tc>
+        <w:tc>
+          <w:tcPr>
+            <w:tcW w:w="2622" w:type="dxa"/>
+          </w:tcPr>
+          <w:p>
+            <w:pPr>
+              <w:cnfStyle w:val="100000000000" w:firstRow="1" w:lastRow="0" w:firstColumn="0" w:lastColumn="0" w:oddVBand="0" w:evenVBand="0" w:oddHBand="0" w:evenHBand="0" w:firstRowFirstColumn="0" w:firstRowLastColumn="0" w:lastRowFirstColumn="0" w:lastRowLastColumn="0"/>
+              <w:rPr>
+                <w:rFonts w:ascii="Arial" w:hAnsi="Arial" w:cs="Arial"/>
+                <w:sz w:val="24"/>
+                <w:szCs w:val="24"/>
+              </w:rPr>
+            </w:pPr>
+            <w:r>
+              <w:rPr>
+                <w:rFonts w:ascii="Arial" w:hAnsi="Arial" w:cs="Arial"/>
+                <w:sz w:val="24"/>
+                <w:szCs w:val="24"/>
+              </w:rPr>
+              <w:t>Purpose</w:t>
+            </w:r>
+          </w:p>
+        </w:tc>
+      </w:tr>
+      <w:tr>
+        <w:trPr>
+          <w:cnfStyle w:val="000000100000" w:firstRow="0" w:lastRow="0" w:firstColumn="0" w:lastColumn="0" w:oddVBand="0" w:evenVBand="0" w:oddHBand="1" w:evenHBand="0" w:firstRowFirstColumn="0" w:firstRowLastColumn="0" w:lastRowFirstColumn="0" w:lastRowLastColumn="0"/>
+        </w:trPr>
+        <w:tc>
+          <w:tcPr>
+            <w:cnfStyle w:val="001000000000" w:firstRow="0" w:lastRow="0" w:firstColumn="1" w:lastColumn="0" w:oddVBand="0" w:evenVBand="0" w:oddHBand="0" w:evenHBand="0" w:firstRowFirstColumn="0" w:firstRowLastColumn="0" w:lastRowFirstColumn="0" w:lastRowLastColumn="0"/>
+            <w:tcW w:w="2420" w:type="dxa"/>
+          </w:tcPr>
+          <w:p>
+            <w:pPr>
+              <w:rPr>
+                <w:rFonts w:ascii="Arial" w:hAnsi="Arial" w:cs="Arial"/>
+                <w:sz w:val="24"/>
+                <w:szCs w:val="24"/>
+              </w:rPr>
+            </w:pPr>
+            <w:proofErr w:type="spellStart"/>
+            <w:r>
+              <w:rPr>
+                <w:rFonts w:ascii="Arial" w:hAnsi="Arial" w:cs="Arial"/>
+                <w:sz w:val="24"/>
+                <w:szCs w:val="24"/>
+              </w:rPr>
+              <w:t>userId</w:t>
+            </w:r>
+            <w:proofErr w:type="spellEnd"/>
+          </w:p>
+        </w:tc>
+        <w:tc>
+          <w:tcPr>
+            <w:tcW w:w="1992" w:type="dxa"/>
+          </w:tcPr>
+          <w:p>
+            <w:pPr>
+              <w:cnfStyle w:val="000000100000" w:firstRow="0" w:lastRow="0" w:firstColumn="0" w:lastColumn="0" w:oddVBand="0" w:evenVBand="0" w:oddHBand="1" w:evenHBand="0" w:firstRowFirstColumn="0" w:firstRowLastColumn="0" w:lastRowFirstColumn="0" w:lastRowLastColumn="0"/>
+              <w:rPr>
+                <w:rFonts w:ascii="Arial" w:hAnsi="Arial" w:cs="Arial"/>
+                <w:sz w:val="24"/>
+                <w:szCs w:val="24"/>
+              </w:rPr>
+            </w:pPr>
+            <w:r>
+              <w:rPr>
+                <w:rFonts w:ascii="Arial" w:hAnsi="Arial" w:cs="Arial"/>
+                <w:sz w:val="24"/>
+                <w:szCs w:val="24"/>
+              </w:rPr>
+              <w:t>Primary Key</w:t>
+            </w:r>
+          </w:p>
+          <w:p>
+            <w:pPr>
+              <w:cnfStyle w:val="000000100000" w:firstRow="0" w:lastRow="0" w:firstColumn="0" w:lastColumn="0" w:oddVBand="0" w:evenVBand="0" w:oddHBand="1" w:evenHBand="0" w:firstRowFirstColumn="0" w:firstRowLastColumn="0" w:lastRowFirstColumn="0" w:lastRowLastColumn="0"/>
+              <w:rPr>
+                <w:rFonts w:ascii="Arial" w:hAnsi="Arial" w:cs="Arial"/>
+                <w:sz w:val="24"/>
+                <w:szCs w:val="24"/>
+              </w:rPr>
+            </w:pPr>
+            <w:r>
+              <w:rPr>
+                <w:rFonts w:ascii="Arial" w:hAnsi="Arial" w:cs="Arial"/>
+                <w:sz w:val="24"/>
+                <w:szCs w:val="24"/>
+              </w:rPr>
+              <w:t>Auto Increment</w:t>
+            </w:r>
+          </w:p>
+          <w:p>
+            <w:pPr>
+              <w:cnfStyle w:val="000000100000" w:firstRow="0" w:lastRow="0" w:firstColumn="0" w:lastColumn="0" w:oddVBand="0" w:evenVBand="0" w:oddHBand="1" w:evenHBand="0" w:firstRowFirstColumn="0" w:firstRowLastColumn="0" w:lastRowFirstColumn="0" w:lastRowLastColumn="0"/>
+              <w:rPr>
+                <w:rFonts w:ascii="Arial" w:hAnsi="Arial" w:cs="Arial"/>
+                <w:sz w:val="24"/>
+                <w:szCs w:val="24"/>
+              </w:rPr>
+            </w:pPr>
+            <w:r>
+              <w:rPr>
+                <w:rFonts w:ascii="Arial" w:hAnsi="Arial" w:cs="Arial"/>
+                <w:sz w:val="24"/>
+                <w:szCs w:val="24"/>
+              </w:rPr>
+              <w:t>Not Null</w:t>
+            </w:r>
+          </w:p>
+        </w:tc>
+        <w:tc>
+          <w:tcPr>
+            <w:tcW w:w="2316" w:type="dxa"/>
+          </w:tcPr>
+          <w:p>
+            <w:pPr>
+              <w:cnfStyle w:val="000000100000" w:firstRow="0" w:lastRow="0" w:firstColumn="0" w:lastColumn="0" w:oddVBand="0" w:evenVBand="0" w:oddHBand="1" w:evenHBand="0" w:firstRowFirstColumn="0" w:firstRowLastColumn="0" w:lastRowFirstColumn="0" w:lastRowLastColumn="0"/>
+              <w:rPr>
+                <w:rFonts w:ascii="Arial" w:hAnsi="Arial" w:cs="Arial"/>
+                <w:sz w:val="24"/>
+                <w:szCs w:val="24"/>
+              </w:rPr>
+            </w:pPr>
+            <w:proofErr w:type="spellStart"/>
+            <w:r>
+              <w:rPr>
+                <w:rFonts w:ascii="Arial" w:hAnsi="Arial" w:cs="Arial"/>
+                <w:sz w:val="24"/>
+                <w:szCs w:val="24"/>
+              </w:rPr>
+              <w:t>Int</w:t>
+            </w:r>
+            <w:proofErr w:type="spellEnd"/>
+            <w:r>
+              <w:rPr>
+                <w:rFonts w:ascii="Arial" w:hAnsi="Arial" w:cs="Arial"/>
+                <w:sz w:val="24"/>
+                <w:szCs w:val="24"/>
+              </w:rPr>
+              <w:t xml:space="preserve"> (11)</w:t>
+            </w:r>
+          </w:p>
+        </w:tc>
+        <w:tc>
+          <w:tcPr>
+            <w:tcW w:w="2622" w:type="dxa"/>
+          </w:tcPr>
+          <w:p>
+            <w:pPr>
+              <w:cnfStyle w:val="000000100000" w:firstRow="0" w:lastRow="0" w:firstColumn="0" w:lastColumn="0" w:oddVBand="0" w:evenVBand="0" w:oddHBand="1" w:evenHBand="0" w:firstRowFirstColumn="0" w:firstRowLastColumn="0" w:lastRowFirstColumn="0" w:lastRowLastColumn="0"/>
+              <w:rPr>
+                <w:rFonts w:ascii="Arial" w:hAnsi="Arial" w:cs="Arial"/>
+                <w:sz w:val="24"/>
+                <w:szCs w:val="24"/>
+              </w:rPr>
+            </w:pPr>
+            <w:r>
+              <w:rPr>
+                <w:rFonts w:ascii="Arial" w:hAnsi="Arial" w:cs="Arial"/>
+                <w:sz w:val="24"/>
+                <w:szCs w:val="24"/>
+              </w:rPr>
+              <w:t>The user id of the user.</w:t>
+            </w:r>
+          </w:p>
+        </w:tc>
+      </w:tr>
+      <w:tr>
+        <w:tc>
+          <w:tcPr>
+            <w:cnfStyle w:val="001000000000" w:firstRow="0" w:lastRow="0" w:firstColumn="1" w:lastColumn="0" w:oddVBand="0" w:evenVBand="0" w:oddHBand="0" w:evenHBand="0" w:firstRowFirstColumn="0" w:firstRowLastColumn="0" w:lastRowFirstColumn="0" w:lastRowLastColumn="0"/>
+            <w:tcW w:w="2420" w:type="dxa"/>
+          </w:tcPr>
+          <w:p>
+            <w:pPr>
+              <w:rPr>
+                <w:rFonts w:ascii="Arial" w:hAnsi="Arial" w:cs="Arial"/>
+                <w:sz w:val="24"/>
+                <w:szCs w:val="24"/>
+              </w:rPr>
+            </w:pPr>
+            <w:proofErr w:type="spellStart"/>
+            <w:r>
+              <w:rPr>
+                <w:rFonts w:ascii="Arial" w:hAnsi="Arial" w:cs="Arial"/>
+                <w:sz w:val="24"/>
+                <w:szCs w:val="24"/>
+              </w:rPr>
+              <w:t>firstName</w:t>
+            </w:r>
+            <w:proofErr w:type="spellEnd"/>
+          </w:p>
+        </w:tc>
+        <w:tc>
+          <w:tcPr>
+            <w:tcW w:w="1992" w:type="dxa"/>
+          </w:tcPr>
+          <w:p>
+            <w:pPr>
+              <w:cnfStyle w:val="000000000000" w:firstRow="0" w:lastRow="0" w:firstColumn="0" w:lastColumn="0" w:oddVBand="0" w:evenVBand="0" w:oddHBand="0" w:evenHBand="0" w:firstRowFirstColumn="0" w:firstRowLastColumn="0" w:lastRowFirstColumn="0" w:lastRowLastColumn="0"/>
+              <w:rPr>
+                <w:rFonts w:ascii="Arial" w:hAnsi="Arial" w:cs="Arial"/>
+                <w:sz w:val="24"/>
+                <w:szCs w:val="24"/>
+              </w:rPr>
+            </w:pPr>
+            <w:r>
+              <w:rPr>
+                <w:rFonts w:ascii="Arial" w:hAnsi="Arial" w:cs="Arial"/>
+                <w:sz w:val="24"/>
+                <w:szCs w:val="24"/>
+              </w:rPr>
+              <w:t>Not Null</w:t>
+            </w:r>
+          </w:p>
+        </w:tc>
+        <w:tc>
+          <w:tcPr>
+            <w:tcW w:w="2316" w:type="dxa"/>
+          </w:tcPr>
+          <w:p>
+            <w:pPr>
+              <w:cnfStyle w:val="000000000000" w:firstRow="0" w:lastRow="0" w:firstColumn="0" w:lastColumn="0" w:oddVBand="0" w:evenVBand="0" w:oddHBand="0" w:evenHBand="0" w:firstRowFirstColumn="0" w:firstRowLastColumn="0" w:lastRowFirstColumn="0" w:lastRowLastColumn="0"/>
+              <w:rPr>
+                <w:rFonts w:ascii="Arial" w:hAnsi="Arial" w:cs="Arial"/>
+                <w:sz w:val="24"/>
+                <w:szCs w:val="24"/>
+              </w:rPr>
+            </w:pPr>
+            <w:r>
+              <w:rPr>
+                <w:rFonts w:ascii="Arial" w:hAnsi="Arial" w:cs="Arial"/>
+                <w:sz w:val="24"/>
+                <w:szCs w:val="24"/>
+              </w:rPr>
+              <w:t>Varchar (50)</w:t>
+            </w:r>
+          </w:p>
+        </w:tc>
+        <w:tc>
+          <w:tcPr>
+            <w:tcW w:w="2622" w:type="dxa"/>
+          </w:tcPr>
+          <w:p>
+            <w:pPr>
+              <w:cnfStyle w:val="000000000000" w:firstRow="0" w:lastRow="0" w:firstColumn="0" w:lastColumn="0" w:oddVBand="0" w:evenVBand="0" w:oddHBand="0" w:evenHBand="0" w:firstRowFirstColumn="0" w:firstRowLastColumn="0" w:lastRowFirstColumn="0" w:lastRowLastColumn="0"/>
+              <w:rPr>
+                <w:rFonts w:ascii="Arial" w:hAnsi="Arial" w:cs="Arial"/>
+                <w:sz w:val="24"/>
+                <w:szCs w:val="24"/>
+              </w:rPr>
+            </w:pPr>
+            <w:r>
+              <w:rPr>
+                <w:rFonts w:ascii="Arial" w:hAnsi="Arial" w:cs="Arial"/>
+                <w:sz w:val="24"/>
+                <w:szCs w:val="24"/>
+              </w:rPr>
+              <w:t>The first name of the user.</w:t>
+            </w:r>
+          </w:p>
+        </w:tc>
+      </w:tr>
+      <w:tr>
+        <w:trPr>
+          <w:cnfStyle w:val="000000100000" w:firstRow="0" w:lastRow="0" w:firstColumn="0" w:lastColumn="0" w:oddVBand="0" w:evenVBand="0" w:oddHBand="1" w:evenHBand="0" w:firstRowFirstColumn="0" w:firstRowLastColumn="0" w:lastRowFirstColumn="0" w:lastRowLastColumn="0"/>
+        </w:trPr>
+        <w:tc>
+          <w:tcPr>
+            <w:cnfStyle w:val="001000000000" w:firstRow="0" w:lastRow="0" w:firstColumn="1" w:lastColumn="0" w:oddVBand="0" w:evenVBand="0" w:oddHBand="0" w:evenHBand="0" w:firstRowFirstColumn="0" w:firstRowLastColumn="0" w:lastRowFirstColumn="0" w:lastRowLastColumn="0"/>
+            <w:tcW w:w="2420" w:type="dxa"/>
+          </w:tcPr>
+          <w:p>
+            <w:pPr>
+              <w:rPr>
+                <w:rFonts w:ascii="Arial" w:hAnsi="Arial" w:cs="Arial"/>
+                <w:sz w:val="24"/>
+                <w:szCs w:val="24"/>
+              </w:rPr>
+            </w:pPr>
+            <w:proofErr w:type="spellStart"/>
+            <w:r>
+              <w:rPr>
+                <w:rFonts w:ascii="Arial" w:hAnsi="Arial" w:cs="Arial"/>
+                <w:sz w:val="24"/>
+                <w:szCs w:val="24"/>
+              </w:rPr>
+              <w:t>lastName</w:t>
+            </w:r>
+            <w:proofErr w:type="spellEnd"/>
+          </w:p>
+        </w:tc>
+        <w:tc>
+          <w:tcPr>
+            <w:tcW w:w="1992" w:type="dxa"/>
+          </w:tcPr>
+          <w:p>
+            <w:pPr>
+              <w:cnfStyle w:val="000000100000" w:firstRow="0" w:lastRow="0" w:firstColumn="0" w:lastColumn="0" w:oddVBand="0" w:evenVBand="0" w:oddHBand="1" w:evenHBand="0" w:firstRowFirstColumn="0" w:firstRowLastColumn="0" w:lastRowFirstColumn="0" w:lastRowLastColumn="0"/>
+              <w:rPr>
+                <w:rFonts w:ascii="Arial" w:hAnsi="Arial" w:cs="Arial"/>
+                <w:sz w:val="24"/>
+                <w:szCs w:val="24"/>
+              </w:rPr>
+            </w:pPr>
+            <w:r>
+              <w:rPr>
+                <w:rFonts w:ascii="Arial" w:hAnsi="Arial" w:cs="Arial"/>
+                <w:sz w:val="24"/>
+                <w:szCs w:val="24"/>
+              </w:rPr>
+              <w:t>Not Null</w:t>
+            </w:r>
+          </w:p>
+        </w:tc>
+        <w:tc>
+          <w:tcPr>
+            <w:tcW w:w="2316" w:type="dxa"/>
+          </w:tcPr>
+          <w:p>
+            <w:pPr>
+              <w:cnfStyle w:val="000000100000" w:firstRow="0" w:lastRow="0" w:firstColumn="0" w:lastColumn="0" w:oddVBand="0" w:evenVBand="0" w:oddHBand="1" w:evenHBand="0" w:firstRowFirstColumn="0" w:firstRowLastColumn="0" w:lastRowFirstColumn="0" w:lastRowLastColumn="0"/>
+              <w:rPr>
+                <w:rFonts w:ascii="Arial" w:hAnsi="Arial" w:cs="Arial"/>
+                <w:sz w:val="24"/>
+                <w:szCs w:val="24"/>
+              </w:rPr>
+            </w:pPr>
+            <w:r>
+              <w:rPr>
+                <w:rFonts w:ascii="Arial" w:hAnsi="Arial" w:cs="Arial"/>
+                <w:sz w:val="24"/>
+                <w:szCs w:val="24"/>
+              </w:rPr>
+              <w:t>Varchar (50)</w:t>
+            </w:r>
+          </w:p>
+        </w:tc>
+        <w:tc>
+          <w:tcPr>
+            <w:tcW w:w="2622" w:type="dxa"/>
+          </w:tcPr>
+          <w:p>
+            <w:pPr>
+              <w:cnfStyle w:val="000000100000" w:firstRow="0" w:lastRow="0" w:firstColumn="0" w:lastColumn="0" w:oddVBand="0" w:evenVBand="0" w:oddHBand="1" w:evenHBand="0" w:firstRowFirstColumn="0" w:firstRowLastColumn="0" w:lastRowFirstColumn="0" w:lastRowLastColumn="0"/>
+              <w:rPr>
+                <w:rFonts w:ascii="Arial" w:hAnsi="Arial" w:cs="Arial"/>
+                <w:sz w:val="24"/>
+                <w:szCs w:val="24"/>
+              </w:rPr>
+            </w:pPr>
+            <w:r>
+              <w:rPr>
+                <w:rFonts w:ascii="Arial" w:hAnsi="Arial" w:cs="Arial"/>
+                <w:sz w:val="24"/>
+                <w:szCs w:val="24"/>
+              </w:rPr>
+              <w:t>The last name of the user.</w:t>
+            </w:r>
+          </w:p>
+        </w:tc>
+      </w:tr>
+      <w:tr>
+        <w:tc>
+          <w:tcPr>
+            <w:cnfStyle w:val="001000000000" w:firstRow="0" w:lastRow="0" w:firstColumn="1" w:lastColumn="0" w:oddVBand="0" w:evenVBand="0" w:oddHBand="0" w:evenHBand="0" w:firstRowFirstColumn="0" w:firstRowLastColumn="0" w:lastRowFirstColumn="0" w:lastRowLastColumn="0"/>
+            <w:tcW w:w="2420" w:type="dxa"/>
+          </w:tcPr>
+          <w:p>
+            <w:pPr>
+              <w:rPr>
+                <w:rFonts w:ascii="Arial" w:hAnsi="Arial" w:cs="Arial"/>
+                <w:sz w:val="24"/>
+                <w:szCs w:val="24"/>
+              </w:rPr>
+            </w:pPr>
+            <w:proofErr w:type="spellStart"/>
+            <w:r>
+              <w:rPr>
+                <w:rFonts w:ascii="Arial" w:hAnsi="Arial" w:cs="Arial"/>
+                <w:sz w:val="24"/>
+                <w:szCs w:val="24"/>
+              </w:rPr>
+              <w:t>umEmail</w:t>
+            </w:r>
+            <w:proofErr w:type="spellEnd"/>
+          </w:p>
+        </w:tc>
+        <w:tc>
+          <w:tcPr>
+            <w:tcW w:w="1992" w:type="dxa"/>
+          </w:tcPr>
+          <w:p>
+            <w:pPr>
+              <w:cnfStyle w:val="000000000000" w:firstRow="0" w:lastRow="0" w:firstColumn="0" w:lastColumn="0" w:oddVBand="0" w:evenVBand="0" w:oddHBand="0" w:evenHBand="0" w:firstRowFirstColumn="0" w:firstRowLastColumn="0" w:lastRowFirstColumn="0" w:lastRowLastColumn="0"/>
+              <w:rPr>
+                <w:rFonts w:ascii="Arial" w:hAnsi="Arial" w:cs="Arial"/>
+                <w:sz w:val="24"/>
+                <w:szCs w:val="24"/>
+              </w:rPr>
+            </w:pPr>
+            <w:r>
+              <w:rPr>
+                <w:rFonts w:ascii="Arial" w:hAnsi="Arial" w:cs="Arial"/>
+                <w:sz w:val="24"/>
+                <w:szCs w:val="24"/>
+              </w:rPr>
+              <w:t>Unique</w:t>
+            </w:r>
+          </w:p>
+          <w:p>
+            <w:pPr>
+              <w:cnfStyle w:val="000000000000" w:firstRow="0" w:lastRow="0" w:firstColumn="0" w:lastColumn="0" w:oddVBand="0" w:evenVBand="0" w:oddHBand="0" w:evenHBand="0" w:firstRowFirstColumn="0" w:firstRowLastColumn="0" w:lastRowFirstColumn="0" w:lastRowLastColumn="0"/>
+              <w:rPr>
+                <w:rFonts w:ascii="Arial" w:hAnsi="Arial" w:cs="Arial"/>
+                <w:sz w:val="24"/>
+                <w:szCs w:val="24"/>
+              </w:rPr>
+            </w:pPr>
+            <w:r>
+              <w:rPr>
+                <w:rFonts w:ascii="Arial" w:hAnsi="Arial" w:cs="Arial"/>
+                <w:sz w:val="24"/>
+                <w:szCs w:val="24"/>
+              </w:rPr>
+              <w:t>Not Null</w:t>
+            </w:r>
+          </w:p>
+        </w:tc>
+        <w:tc>
+          <w:tcPr>
+            <w:tcW w:w="2316" w:type="dxa"/>
+          </w:tcPr>
+          <w:p>
+            <w:pPr>
+              <w:cnfStyle w:val="000000000000" w:firstRow="0" w:lastRow="0" w:firstColumn="0" w:lastColumn="0" w:oddVBand="0" w:evenVBand="0" w:oddHBand="0" w:evenHBand="0" w:firstRowFirstColumn="0" w:firstRowLastColumn="0" w:lastRowFirstColumn="0" w:lastRowLastColumn="0"/>
+              <w:rPr>
+                <w:rFonts w:ascii="Arial" w:hAnsi="Arial" w:cs="Arial"/>
+                <w:sz w:val="24"/>
+                <w:szCs w:val="24"/>
+              </w:rPr>
+            </w:pPr>
+            <w:r>
+              <w:rPr>
+                <w:rFonts w:ascii="Arial" w:hAnsi="Arial" w:cs="Arial"/>
+                <w:sz w:val="24"/>
+                <w:szCs w:val="24"/>
+              </w:rPr>
+              <w:t>Varchar (50)</w:t>
+            </w:r>
+          </w:p>
+        </w:tc>
+        <w:tc>
+          <w:tcPr>
+            <w:tcW w:w="2622" w:type="dxa"/>
+          </w:tcPr>
+          <w:p>
+            <w:pPr>
+              <w:cnfStyle w:val="000000000000" w:firstRow="0" w:lastRow="0" w:firstColumn="0" w:lastColumn="0" w:oddVBand="0" w:evenVBand="0" w:oddHBand="0" w:evenHBand="0" w:firstRowFirstColumn="0" w:firstRowLastColumn="0" w:lastRowFirstColumn="0" w:lastRowLastColumn="0"/>
+              <w:rPr>
+                <w:rFonts w:ascii="Arial" w:hAnsi="Arial" w:cs="Arial"/>
+                <w:sz w:val="24"/>
+                <w:szCs w:val="24"/>
+              </w:rPr>
+            </w:pPr>
+            <w:r>
+              <w:rPr>
+                <w:rFonts w:ascii="Arial" w:hAnsi="Arial" w:cs="Arial"/>
+                <w:sz w:val="24"/>
+                <w:szCs w:val="24"/>
+              </w:rPr>
+              <w:t>The University of Manitoba email address of the user.</w:t>
+            </w:r>
+          </w:p>
+        </w:tc>
+      </w:tr>
+      <w:tr>
+        <w:trPr>
+          <w:cnfStyle w:val="000000100000" w:firstRow="0" w:lastRow="0" w:firstColumn="0" w:lastColumn="0" w:oddVBand="0" w:evenVBand="0" w:oddHBand="1" w:evenHBand="0" w:firstRowFirstColumn="0" w:firstRowLastColumn="0" w:lastRowFirstColumn="0" w:lastRowLastColumn="0"/>
+        </w:trPr>
+        <w:tc>
+          <w:tcPr>
+            <w:cnfStyle w:val="001000000000" w:firstRow="0" w:lastRow="0" w:firstColumn="1" w:lastColumn="0" w:oddVBand="0" w:evenVBand="0" w:oddHBand="0" w:evenHBand="0" w:firstRowFirstColumn="0" w:firstRowLastColumn="0" w:lastRowFirstColumn="0" w:lastRowLastColumn="0"/>
+            <w:tcW w:w="2420" w:type="dxa"/>
+          </w:tcPr>
+          <w:p>
+            <w:pPr>
+              <w:rPr>
+                <w:rFonts w:ascii="Arial" w:hAnsi="Arial" w:cs="Arial"/>
+                <w:sz w:val="24"/>
+                <w:szCs w:val="24"/>
+              </w:rPr>
+            </w:pPr>
+            <w:proofErr w:type="spellStart"/>
+            <w:r>
+              <w:rPr>
+                <w:rFonts w:ascii="Arial" w:hAnsi="Arial" w:cs="Arial"/>
+                <w:sz w:val="24"/>
+                <w:szCs w:val="24"/>
+              </w:rPr>
+              <w:t>phoneNumber</w:t>
+            </w:r>
+            <w:proofErr w:type="spellEnd"/>
+          </w:p>
+        </w:tc>
+        <w:tc>
+          <w:tcPr>
+            <w:tcW w:w="1992" w:type="dxa"/>
+          </w:tcPr>
+          <w:p>
+            <w:pPr>
+              <w:cnfStyle w:val="000000100000" w:firstRow="0" w:lastRow="0" w:firstColumn="0" w:lastColumn="0" w:oddVBand="0" w:evenVBand="0" w:oddHBand="1" w:evenHBand="0" w:firstRowFirstColumn="0" w:firstRowLastColumn="0" w:lastRowFirstColumn="0" w:lastRowLastColumn="0"/>
+              <w:rPr>
+                <w:rFonts w:ascii="Arial" w:hAnsi="Arial" w:cs="Arial"/>
+                <w:sz w:val="24"/>
+                <w:szCs w:val="24"/>
+              </w:rPr>
+            </w:pPr>
+            <w:r>
+              <w:rPr>
+                <w:rFonts w:ascii="Arial" w:hAnsi="Arial" w:cs="Arial"/>
+                <w:sz w:val="24"/>
+                <w:szCs w:val="24"/>
+              </w:rPr>
+              <w:t>Nullable</w:t>
+            </w:r>
+          </w:p>
+        </w:tc>
+        <w:tc>
+          <w:tcPr>
+            <w:tcW w:w="2316" w:type="dxa"/>
+          </w:tcPr>
+          <w:p>
+            <w:pPr>
+              <w:cnfStyle w:val="000000100000" w:firstRow="0" w:lastRow="0" w:firstColumn="0" w:lastColumn="0" w:oddVBand="0" w:evenVBand="0" w:oddHBand="1" w:evenHBand="0" w:firstRowFirstColumn="0" w:firstRowLastColumn="0" w:lastRowFirstColumn="0" w:lastRowLastColumn="0"/>
+              <w:rPr>
+                <w:rFonts w:ascii="Arial" w:hAnsi="Arial" w:cs="Arial"/>
+                <w:sz w:val="24"/>
+                <w:szCs w:val="24"/>
+              </w:rPr>
+            </w:pPr>
+            <w:r>
+              <w:rPr>
+                <w:rFonts w:ascii="Arial" w:hAnsi="Arial" w:cs="Arial"/>
+                <w:sz w:val="24"/>
+                <w:szCs w:val="24"/>
+              </w:rPr>
+              <w:t>Varchar (50)</w:t>
+            </w:r>
+          </w:p>
+        </w:tc>
+        <w:tc>
+          <w:tcPr>
+            <w:tcW w:w="2622" w:type="dxa"/>
+          </w:tcPr>
+          <w:p>
+            <w:pPr>
+              <w:cnfStyle w:val="000000100000" w:firstRow="0" w:lastRow="0" w:firstColumn="0" w:lastColumn="0" w:oddVBand="0" w:evenVBand="0" w:oddHBand="1" w:evenHBand="0" w:firstRowFirstColumn="0" w:firstRowLastColumn="0" w:lastRowFirstColumn="0" w:lastRowLastColumn="0"/>
+              <w:rPr>
+                <w:rFonts w:ascii="Arial" w:hAnsi="Arial" w:cs="Arial"/>
+                <w:sz w:val="24"/>
+                <w:szCs w:val="24"/>
+              </w:rPr>
+            </w:pPr>
+            <w:r>
+              <w:rPr>
+                <w:rFonts w:ascii="Arial" w:hAnsi="Arial" w:cs="Arial"/>
+                <w:sz w:val="24"/>
+                <w:szCs w:val="24"/>
+              </w:rPr>
+              <w:t>The phone number of the user.</w:t>
+            </w:r>
+          </w:p>
+        </w:tc>
+      </w:tr>
+    </w:tbl>
     <w:p>
       <w:pPr>
         <w:rPr>

</xml_diff>